<commit_message>
Moving the latest model to TensorFlow folder
</commit_message>
<xml_diff>
--- a/TensorFlow/Accuracy and Loss.docx
+++ b/TensorFlow/Accuracy and Loss.docx
@@ -29,7 +29,21 @@
                 <w:noProof/>
                 <w:lang w:val="en-ID"/>
               </w:rPr>
-              <w:t>10 epoch without dropout</w:t>
+              <w:t>10 epoch</w:t>
+            </w:r>
+            <w:r>
+              <w:rPr>
+                <w:noProof/>
+                <w:lang w:val="en-ID"/>
+              </w:rPr>
+              <w:t>s</w:t>
+            </w:r>
+            <w:r>
+              <w:rPr>
+                <w:noProof/>
+                <w:lang w:val="en-ID"/>
+              </w:rPr>
+              <w:t xml:space="preserve"> without dropout</w:t>
             </w:r>
           </w:p>
         </w:tc>
@@ -207,7 +221,230 @@
         </w:tc>
       </w:tr>
     </w:tbl>
-    <w:p/>
+    <w:p>
+      <w:pPr>
+        <w:ind w:firstLine="0"/>
+      </w:pPr>
+    </w:p>
+    <w:p>
+      <w:pPr>
+        <w:ind w:firstLine="0"/>
+      </w:pPr>
+    </w:p>
+    <w:p>
+      <w:pPr>
+        <w:ind w:firstLine="0"/>
+      </w:pPr>
+    </w:p>
+    <w:tbl>
+      <w:tblPr>
+        <w:tblStyle w:val="TableGrid"/>
+        <w:tblW w:w="0" w:type="auto"/>
+        <w:tblLook w:val="04A0" w:firstRow="1" w:lastRow="0" w:firstColumn="1" w:lastColumn="0" w:noHBand="0" w:noVBand="1"/>
+      </w:tblPr>
+      <w:tblGrid>
+        <w:gridCol w:w="7928"/>
+      </w:tblGrid>
+      <w:tr>
+        <w:tc>
+          <w:tcPr>
+            <w:tcW w:w="7928" w:type="dxa"/>
+          </w:tcPr>
+          <w:p>
+            <w:pPr>
+              <w:ind w:firstLine="0"/>
+              <w:rPr>
+                <w:lang w:val="en-ID"/>
+              </w:rPr>
+            </w:pPr>
+            <w:r>
+              <w:rPr>
+                <w:lang w:val="en-ID"/>
+              </w:rPr>
+              <w:lastRenderedPageBreak/>
+              <w:t>25 epochs with dropout</w:t>
+            </w:r>
+          </w:p>
+        </w:tc>
+      </w:tr>
+      <w:tr>
+        <w:tc>
+          <w:tcPr>
+            <w:tcW w:w="7928" w:type="dxa"/>
+          </w:tcPr>
+          <w:p>
+            <w:pPr>
+              <w:ind w:firstLine="0"/>
+            </w:pPr>
+            <w:r>
+              <w:rPr>
+                <w:noProof/>
+              </w:rPr>
+              <w:drawing>
+                <wp:inline distT="0" distB="0" distL="0" distR="0" wp14:anchorId="34CF108F" wp14:editId="3B6A1E2A">
+                  <wp:extent cx="4759325" cy="3352800"/>
+                  <wp:effectExtent l="0" t="0" r="0" b="0"/>
+                  <wp:docPr id="3" name="Picture 3"/>
+                  <wp:cNvGraphicFramePr>
+                    <a:graphicFrameLocks xmlns:a="http://schemas.openxmlformats.org/drawingml/2006/main" noChangeAspect="1"/>
+                  </wp:cNvGraphicFramePr>
+                  <a:graphic xmlns:a="http://schemas.openxmlformats.org/drawingml/2006/main">
+                    <a:graphicData uri="http://schemas.openxmlformats.org/drawingml/2006/picture">
+                      <pic:pic xmlns:pic="http://schemas.openxmlformats.org/drawingml/2006/picture">
+                        <pic:nvPicPr>
+                          <pic:cNvPr id="0" name="Picture 5"/>
+                          <pic:cNvPicPr>
+                            <a:picLocks noChangeAspect="1" noChangeArrowheads="1"/>
+                          </pic:cNvPicPr>
+                        </pic:nvPicPr>
+                        <pic:blipFill>
+                          <a:blip r:embed="rId6">
+                            <a:extLst>
+                              <a:ext uri="{28A0092B-C50C-407E-A947-70E740481C1C}">
+                                <a14:useLocalDpi xmlns:a14="http://schemas.microsoft.com/office/drawing/2010/main" val="0"/>
+                              </a:ext>
+                            </a:extLst>
+                          </a:blip>
+                          <a:srcRect/>
+                          <a:stretch>
+                            <a:fillRect/>
+                          </a:stretch>
+                        </pic:blipFill>
+                        <pic:spPr bwMode="auto">
+                          <a:xfrm>
+                            <a:off x="0" y="0"/>
+                            <a:ext cx="4759325" cy="3352800"/>
+                          </a:xfrm>
+                          <a:prstGeom prst="rect">
+                            <a:avLst/>
+                          </a:prstGeom>
+                          <a:noFill/>
+                          <a:ln>
+                            <a:noFill/>
+                          </a:ln>
+                        </pic:spPr>
+                      </pic:pic>
+                    </a:graphicData>
+                  </a:graphic>
+                </wp:inline>
+              </w:drawing>
+            </w:r>
+          </w:p>
+        </w:tc>
+      </w:tr>
+      <w:tr>
+        <w:tc>
+          <w:tcPr>
+            <w:tcW w:w="7928" w:type="dxa"/>
+          </w:tcPr>
+          <w:p>
+            <w:pPr>
+              <w:ind w:firstLine="0"/>
+              <w:rPr>
+                <w:lang w:val="en-ID"/>
+              </w:rPr>
+            </w:pPr>
+            <w:r>
+              <w:rPr>
+                <w:lang w:val="en-ID"/>
+              </w:rPr>
+              <w:t>Accuracy</w:t>
+            </w:r>
+          </w:p>
+        </w:tc>
+      </w:tr>
+      <w:tr>
+        <w:tc>
+          <w:tcPr>
+            <w:tcW w:w="7928" w:type="dxa"/>
+          </w:tcPr>
+          <w:p>
+            <w:pPr>
+              <w:ind w:firstLine="0"/>
+            </w:pPr>
+            <w:r>
+              <w:rPr>
+                <w:noProof/>
+              </w:rPr>
+              <w:drawing>
+                <wp:inline distT="0" distB="0" distL="0" distR="0" wp14:anchorId="63471E8D" wp14:editId="5011F6A7">
+                  <wp:extent cx="4724400" cy="3352800"/>
+                  <wp:effectExtent l="0" t="0" r="0" b="0"/>
+                  <wp:docPr id="4" name="Picture 4"/>
+                  <wp:cNvGraphicFramePr>
+                    <a:graphicFrameLocks xmlns:a="http://schemas.openxmlformats.org/drawingml/2006/main" noChangeAspect="1"/>
+                  </wp:cNvGraphicFramePr>
+                  <a:graphic xmlns:a="http://schemas.openxmlformats.org/drawingml/2006/main">
+                    <a:graphicData uri="http://schemas.openxmlformats.org/drawingml/2006/picture">
+                      <pic:pic xmlns:pic="http://schemas.openxmlformats.org/drawingml/2006/picture">
+                        <pic:nvPicPr>
+                          <pic:cNvPr id="0" name="Picture 7"/>
+                          <pic:cNvPicPr>
+                            <a:picLocks noChangeAspect="1" noChangeArrowheads="1"/>
+                          </pic:cNvPicPr>
+                        </pic:nvPicPr>
+                        <pic:blipFill>
+                          <a:blip r:embed="rId7">
+                            <a:extLst>
+                              <a:ext uri="{28A0092B-C50C-407E-A947-70E740481C1C}">
+                                <a14:useLocalDpi xmlns:a14="http://schemas.microsoft.com/office/drawing/2010/main" val="0"/>
+                              </a:ext>
+                            </a:extLst>
+                          </a:blip>
+                          <a:srcRect/>
+                          <a:stretch>
+                            <a:fillRect/>
+                          </a:stretch>
+                        </pic:blipFill>
+                        <pic:spPr bwMode="auto">
+                          <a:xfrm>
+                            <a:off x="0" y="0"/>
+                            <a:ext cx="4724400" cy="3352800"/>
+                          </a:xfrm>
+                          <a:prstGeom prst="rect">
+                            <a:avLst/>
+                          </a:prstGeom>
+                          <a:noFill/>
+                          <a:ln>
+                            <a:noFill/>
+                          </a:ln>
+                        </pic:spPr>
+                      </pic:pic>
+                    </a:graphicData>
+                  </a:graphic>
+                </wp:inline>
+              </w:drawing>
+            </w:r>
+          </w:p>
+        </w:tc>
+      </w:tr>
+      <w:tr>
+        <w:tc>
+          <w:tcPr>
+            <w:tcW w:w="7928" w:type="dxa"/>
+          </w:tcPr>
+          <w:p>
+            <w:pPr>
+              <w:ind w:firstLine="0"/>
+              <w:rPr>
+                <w:lang w:val="en-ID"/>
+              </w:rPr>
+            </w:pPr>
+            <w:r>
+              <w:rPr>
+                <w:lang w:val="en-ID"/>
+              </w:rPr>
+              <w:t>Loss</w:t>
+            </w:r>
+          </w:p>
+        </w:tc>
+      </w:tr>
+    </w:tbl>
+    <w:p>
+      <w:pPr>
+        <w:ind w:firstLine="0"/>
+      </w:pPr>
+    </w:p>
     <w:sectPr>
       <w:pgSz w:w="11907" w:h="16840" w:code="9"/>
       <w:pgMar w:top="2268" w:right="1701" w:bottom="1701" w:left="2268" w:header="720" w:footer="720" w:gutter="0"/>

</xml_diff>